<commit_message>
Enhance documentation with detailed descriptions of new components and functionalities, including user authentication, report generation, and admin panel features.
</commit_message>
<xml_diff>
--- a/ПЗ/ПЗМД 2025 ІА Лємєшова.docx
+++ b/ПЗ/ПЗМД 2025 ІА Лємєшова.docx
@@ -3178,8 +3178,6 @@
           <w:tab w:val="right" w:leader="dot" w:pos="9921"/>
         </w:tabs>
       </w:pPr>
-      <w:bookmarkStart w:id="136" w:name="_GoBack"/>
-      <w:bookmarkEnd w:id="136"/>
       <w:r>
         <w:rPr>
           <w:szCs w:val="28"/>
@@ -13409,6 +13407,14 @@
         <w:gridCol w:w="6719"/>
       </w:tblGrid>
       <w:tr>
+        <w:tblPrEx>
+          <w:tblCellMar>
+            <w:top w:w="0" w:type="dxa"/>
+            <w:left w:w="108" w:type="dxa"/>
+            <w:bottom w:w="0" w:type="dxa"/>
+            <w:right w:w="108" w:type="dxa"/>
+          </w:tblCellMar>
+        </w:tblPrEx>
         <w:tc>
           <w:tcPr>
             <w:tcW w:w="0" w:type="auto"/>
@@ -18278,17 +18284,6 @@
     </w:p>
     <w:p>
       <w:pPr>
-        <w:spacing w:after="0"/>
-        <w:ind w:firstLineChars="0"/>
-        <w:rPr>
-          <w:rFonts w:hint="default"/>
-          <w:color w:val="auto"/>
-          <w:lang w:val="uk-UA" w:eastAsia="ru-RU"/>
-        </w:rPr>
-      </w:pPr>
-    </w:p>
-    <w:p>
-      <w:pPr>
         <w:pStyle w:val="3"/>
         <w:bidi w:val="0"/>
         <w:rPr>
@@ -19229,9 +19224,9 @@
     <w:p>
       <w:pPr>
         <w:spacing w:after="0"/>
-        <w:ind w:left="0" w:leftChars="0" w:firstLine="0" w:firstLineChars="0"/>
-        <w:rPr>
-          <w:rFonts w:hint="default"/>
+        <w:ind w:firstLineChars="0"/>
+        <w:rPr>
+          <w:rFonts w:hint="default" w:ascii="Times New Roman" w:hAnsi="Times New Roman" w:eastAsia="Times New Roman" w:cs="Times New Roman"/>
           <w:lang w:val="uk-UA" w:eastAsia="ru-RU"/>
         </w:rPr>
       </w:pPr>
@@ -20778,26 +20773,6 @@
           <w:lang w:val="uk-UA" w:eastAsia="ru-RU"/>
         </w:rPr>
       </w:pPr>
-    </w:p>
-    <w:p>
-      <w:pPr>
-        <w:spacing w:after="0"/>
-        <w:ind w:firstLineChars="0"/>
-        <w:rPr>
-          <w:rFonts w:hint="default"/>
-          <w:lang w:val="uk-UA" w:eastAsia="ru-RU"/>
-        </w:rPr>
-      </w:pPr>
-    </w:p>
-    <w:p>
-      <w:pPr>
-        <w:spacing w:after="0"/>
-        <w:ind w:firstLineChars="0"/>
-        <w:rPr>
-          <w:rFonts w:hint="default"/>
-          <w:lang w:val="uk-UA" w:eastAsia="ru-RU"/>
-        </w:rPr>
-      </w:pPr>
       <w:r>
         <w:rPr>
           <w:rFonts w:hint="default"/>
@@ -23981,6 +23956,16 @@
           <w:lang w:val="uk-UA" w:eastAsia="ru-RU"/>
         </w:rPr>
       </w:pPr>
+    </w:p>
+    <w:p>
+      <w:pPr>
+        <w:spacing w:after="0"/>
+        <w:ind w:firstLineChars="0"/>
+        <w:rPr>
+          <w:rFonts w:hint="default"/>
+          <w:lang w:val="uk-UA" w:eastAsia="ru-RU"/>
+        </w:rPr>
+      </w:pPr>
       <w:r>
         <w:rPr>
           <w:rFonts w:hint="default"/>
@@ -26124,6 +26109,16 @@
           <w:lang w:val="uk-UA" w:eastAsia="ru-RU"/>
         </w:rPr>
       </w:pPr>
+    </w:p>
+    <w:p>
+      <w:pPr>
+        <w:spacing w:after="0"/>
+        <w:ind w:firstLineChars="0"/>
+        <w:rPr>
+          <w:rFonts w:hint="default"/>
+          <w:lang w:val="uk-UA" w:eastAsia="ru-RU"/>
+        </w:rPr>
+      </w:pPr>
       <w:r>
         <w:rPr>
           <w:rFonts w:hint="default"/>
@@ -27470,12 +27465,6 @@
             <w:insideH w:val="single" w:color="auto" w:sz="4" w:space="0"/>
             <w:insideV w:val="single" w:color="auto" w:sz="4" w:space="0"/>
           </w:tblBorders>
-          <w:tblCellMar>
-            <w:top w:w="0" w:type="dxa"/>
-            <w:left w:w="108" w:type="dxa"/>
-            <w:bottom w:w="0" w:type="dxa"/>
-            <w:right w:w="108" w:type="dxa"/>
-          </w:tblCellMar>
         </w:tblPrEx>
         <w:tc>
           <w:tcPr>
@@ -33300,9 +33289,9 @@
       <w:r>
         <w:drawing>
           <wp:inline distT="0" distB="0" distL="114300" distR="114300">
-            <wp:extent cx="2255520" cy="3291840"/>
-            <wp:effectExtent l="0" t="0" r="0" b="0"/>
-            <wp:docPr id="15" name="Picture 1"/>
+            <wp:extent cx="2324100" cy="5657850"/>
+            <wp:effectExtent l="0" t="0" r="7620" b="11430"/>
+            <wp:docPr id="1" name="Picture 1"/>
             <wp:cNvGraphicFramePr>
               <a:graphicFrameLocks xmlns:a="http://schemas.openxmlformats.org/drawingml/2006/main" noChangeAspect="1"/>
             </wp:cNvGraphicFramePr>
@@ -33310,7 +33299,7 @@
               <a:graphicData uri="http://schemas.openxmlformats.org/drawingml/2006/picture">
                 <pic:pic xmlns:pic="http://schemas.openxmlformats.org/drawingml/2006/picture">
                   <pic:nvPicPr>
-                    <pic:cNvPr id="15" name="Picture 1"/>
+                    <pic:cNvPr id="1" name="Picture 1"/>
                     <pic:cNvPicPr>
                       <a:picLocks noChangeAspect="1"/>
                     </pic:cNvPicPr>
@@ -33324,7 +33313,7 @@
                   <pic:spPr>
                     <a:xfrm>
                       <a:off x="0" y="0"/>
-                      <a:ext cx="2255520" cy="3291840"/>
+                      <a:ext cx="2324100" cy="5657850"/>
                     </a:xfrm>
                     <a:prstGeom prst="rect">
                       <a:avLst/>
@@ -33419,6 +33408,108 @@
           <w:rFonts w:hint="default"/>
           <w:lang w:val="uk-UA" w:eastAsia="ru-RU"/>
         </w:rPr>
+        <w:t>Компоненти Login та Register забезпечують автентифікацію та реєстрацію користувачів. Login містить форму входу з валідацією облікових даних та обробкою помилок, а Register дозволяє новим користувачам створити обліковий запис з введенням email, пароля та повного імені.</w:t>
+      </w:r>
+    </w:p>
+    <w:p>
+      <w:pPr>
+        <w:spacing w:after="0"/>
+        <w:ind w:firstLineChars="0"/>
+        <w:rPr>
+          <w:rFonts w:hint="default"/>
+          <w:lang w:val="uk-UA" w:eastAsia="ru-RU"/>
+        </w:rPr>
+      </w:pPr>
+      <w:r>
+        <w:rPr>
+          <w:rFonts w:hint="default"/>
+          <w:lang w:val="uk-UA" w:eastAsia="ru-RU"/>
+        </w:rPr>
+        <w:t>Компонент UserProfile надає функціонал управління профілем авторизованого користувача, дозволяючи оновлювати особисті дані (email, повне ім'я) та змінювати пароль з перевіркою поточного пароля.</w:t>
+      </w:r>
+    </w:p>
+    <w:p>
+      <w:pPr>
+        <w:spacing w:after="0"/>
+        <w:ind w:firstLineChars="0"/>
+        <w:rPr>
+          <w:rFonts w:hint="default"/>
+          <w:lang w:val="uk-UA" w:eastAsia="ru-RU"/>
+        </w:rPr>
+      </w:pPr>
+      <w:r>
+        <w:rPr>
+          <w:rFonts w:hint="default"/>
+          <w:lang w:val="uk-UA" w:eastAsia="ru-RU"/>
+        </w:rPr>
+        <w:t>Компонент ReportGenerator реалізує інтерфейс для генерації PDF звітів про бюджети. Він містить форму для вибору параметрів звіту (код бюджету, тип, рік), налаштування опцій включення різних розділів статистики, параметри прогнозування та можливість збереження звіту з назвою та налаштуванням публічності. Компонент також відображає список власних згенерованих звітів користувача.</w:t>
+      </w:r>
+    </w:p>
+    <w:p>
+      <w:pPr>
+        <w:spacing w:after="0"/>
+        <w:ind w:firstLineChars="0"/>
+        <w:rPr>
+          <w:rFonts w:hint="default"/>
+          <w:lang w:val="uk-UA" w:eastAsia="ru-RU"/>
+        </w:rPr>
+      </w:pPr>
+      <w:r>
+        <w:rPr>
+          <w:rFonts w:hint="default"/>
+          <w:lang w:val="uk-UA" w:eastAsia="ru-RU"/>
+        </w:rPr>
+        <w:t>Компонент ReportViewer забезпечує перегляд публічних та приватних звітів. Він містить таби для перемикання між публічними звітами та власними звітами користувача, дозволяє завантажувати PDF файли та відображає метадані звітів.</w:t>
+      </w:r>
+    </w:p>
+    <w:p>
+      <w:pPr>
+        <w:spacing w:after="0"/>
+        <w:ind w:firstLineChars="0"/>
+        <w:rPr>
+          <w:rFonts w:hint="default"/>
+          <w:lang w:val="uk-UA" w:eastAsia="ru-RU"/>
+        </w:rPr>
+      </w:pPr>
+      <w:r>
+        <w:rPr>
+          <w:rFonts w:hint="default"/>
+          <w:lang w:val="uk-UA" w:eastAsia="ru-RU"/>
+        </w:rPr>
+        <w:t>Компонент AdminPanel є головним інтерфейсом для адміністраторів системи та містить три основні розділи. Підкомпонент UserManagement забезпечує управління користувачами: перегляд списку, редагування даних, зміну паролів, перегляд та видалення звітів користувачів, а також видалення облікових записів. Підкомпонент SyncManagement дозволяє адміністраторам керувати синхронізацією даних з OpenBudget API: перегляд результатів попередніх синхронізацій, запуск нових синхронізацій для обраних років та моніторинг статусу виконання. Підкомпонент BudgetStructureModeration надає інструменти для модерації структури бюджетів: створення, редагування та видалення структурних елементів бюджетів у системі.</w:t>
+      </w:r>
+    </w:p>
+    <w:p>
+      <w:pPr>
+        <w:spacing w:after="0"/>
+        <w:ind w:firstLineChars="0"/>
+        <w:rPr>
+          <w:rFonts w:hint="default"/>
+          <w:lang w:val="uk-UA" w:eastAsia="ru-RU"/>
+        </w:rPr>
+      </w:pPr>
+      <w:r>
+        <w:rPr>
+          <w:rFonts w:hint="default"/>
+          <w:lang w:val="uk-UA" w:eastAsia="ru-RU"/>
+        </w:rPr>
+        <w:t>Компоненти ProtectedRoute та AdminRoute реалізують захист маршрутів на рівні React Router. ProtectedRoute перевіряє автентифікацію користувача та перенаправляє на сторінку входу, якщо користувач не авторизований. AdminRoute додатково перевіряє наявність адміністраторських прав, забезпечуючи доступ до адмін панелі тільки для користувачів з відповідною роллю.</w:t>
+      </w:r>
+    </w:p>
+    <w:p>
+      <w:pPr>
+        <w:spacing w:after="0"/>
+        <w:ind w:firstLineChars="0"/>
+        <w:rPr>
+          <w:rFonts w:hint="default"/>
+          <w:lang w:val="uk-UA" w:eastAsia="ru-RU"/>
+        </w:rPr>
+      </w:pPr>
+      <w:r>
+        <w:rPr>
+          <w:rFonts w:hint="default"/>
+          <w:lang w:val="uk-UA" w:eastAsia="ru-RU"/>
+        </w:rPr>
         <w:t>React взаємодіє з сервером через REST API. При зміні обраної громади або року надсилаються запити для отримання бюджетної структури, прогнозів чи згенерованих користувачем звітів. Для роботи з сервером використовуються fetch-запити або Axios, залежно від контексту. Дані приходять у форматі JSON і передаються у компоненти через стан додатка (state).</w:t>
       </w:r>
     </w:p>
@@ -33608,6 +33699,16 @@
     </w:p>
     <w:p>
       <w:pPr>
+        <w:spacing w:after="0"/>
+        <w:ind w:firstLineChars="0"/>
+        <w:rPr>
+          <w:rFonts w:hint="default"/>
+          <w:lang w:val="uk-UA" w:eastAsia="ru-RU"/>
+        </w:rPr>
+      </w:pPr>
+    </w:p>
+    <w:p>
+      <w:pPr>
         <w:pStyle w:val="37"/>
         <w:bidi w:val="0"/>
         <w:rPr>
@@ -33618,9 +33719,9 @@
       <w:r>
         <w:drawing>
           <wp:inline distT="0" distB="0" distL="114300" distR="114300">
-            <wp:extent cx="2438400" cy="2293620"/>
-            <wp:effectExtent l="0" t="0" r="0" b="7620"/>
-            <wp:docPr id="16" name="Picture 2"/>
+            <wp:extent cx="2665095" cy="3293745"/>
+            <wp:effectExtent l="0" t="0" r="1905" b="13335"/>
+            <wp:docPr id="2" name="Picture 2"/>
             <wp:cNvGraphicFramePr>
               <a:graphicFrameLocks xmlns:a="http://schemas.openxmlformats.org/drawingml/2006/main" noChangeAspect="1"/>
             </wp:cNvGraphicFramePr>
@@ -33628,7 +33729,7 @@
               <a:graphicData uri="http://schemas.openxmlformats.org/drawingml/2006/picture">
                 <pic:pic xmlns:pic="http://schemas.openxmlformats.org/drawingml/2006/picture">
                   <pic:nvPicPr>
-                    <pic:cNvPr id="16" name="Picture 2"/>
+                    <pic:cNvPr id="2" name="Picture 2"/>
                     <pic:cNvPicPr>
                       <a:picLocks noChangeAspect="1"/>
                     </pic:cNvPicPr>
@@ -33642,7 +33743,7 @@
                   <pic:spPr>
                     <a:xfrm>
                       <a:off x="0" y="0"/>
-                      <a:ext cx="2438400" cy="2293620"/>
+                      <a:ext cx="2665095" cy="3293745"/>
                     </a:xfrm>
                     <a:prstGeom prst="rect">
                       <a:avLst/>
@@ -33689,9 +33790,9 @@
     </w:p>
     <w:p>
       <w:pPr>
+        <w:bidi w:val="0"/>
         <w:spacing w:after="0"/>
         <w:ind w:firstLineChars="0"/>
-        <w:jc w:val="both"/>
         <w:rPr>
           <w:rFonts w:hint="default"/>
           <w:lang w:val="uk-UA" w:eastAsia="ru-RU"/>
@@ -33707,38 +33808,38 @@
     </w:p>
     <w:p>
       <w:pPr>
+        <w:bidi w:val="0"/>
         <w:spacing w:after="0"/>
         <w:ind w:firstLineChars="0"/>
-        <w:jc w:val="both"/>
-        <w:rPr>
-          <w:rFonts w:hint="default"/>
-          <w:lang w:val="uk-UA" w:eastAsia="ru-RU"/>
-        </w:rPr>
-      </w:pPr>
-      <w:r>
-        <w:rPr>
-          <w:rFonts w:hint="default"/>
-          <w:lang w:val="uk-UA" w:eastAsia="ru-RU"/>
-        </w:rPr>
-        <w:t>Контролери (controllers) безпосередньо обробляють запити користувача або клієнтської частини, проводять базову валідацію параметрів і звертаються до сервісів. Вони формують відповіді у форматі JSON і не містять бізнес-логіки чи доступу до бази даних. Наприклад, BudgetController повертає метадані бюджету, StructureController працює з деталізацією видатків, ForecastController управляє процесом обчислення та повернення прогнозів, а SyncController контролює оновлення даних з OpenBudget API.</w:t>
-      </w:r>
-    </w:p>
-    <w:p>
-      <w:pPr>
+        <w:rPr>
+          <w:rFonts w:hint="default"/>
+          <w:lang w:val="uk-UA" w:eastAsia="ru-RU"/>
+        </w:rPr>
+      </w:pPr>
+      <w:r>
+        <w:rPr>
+          <w:rFonts w:hint="default"/>
+          <w:lang w:val="uk-UA" w:eastAsia="ru-RU"/>
+        </w:rPr>
+        <w:t>Контролери (controllers) безпосередньо обробляють запити користувача або клієнтської частини, проводять базову валідацію параметрів і звертаються до сервісів. Вони формують відповіді у форматі JSON і не містять бізнес-логіки чи доступу до бази даних. Наприклад, BudgetController повертає метадані бюджету, StructureController працює з деталізацією видатків, ForecastController управляє процесом обчислення та повернення прогнозів, а SyncController контролює оновлення даних з OpenBudget API. AuthController обробляє автентифікацію та реєстрацію користувачів, ReportsController керує генерацією та завантаженням PDF звітів, AdminController надає функціонал адміністративного управління системою, а CommunityController та RegionController працюють з даними про територіальні громади та регіони.</w:t>
+      </w:r>
+    </w:p>
+    <w:p>
+      <w:pPr>
+        <w:bidi w:val="0"/>
         <w:spacing w:after="0"/>
         <w:ind w:firstLineChars="0"/>
-        <w:jc w:val="both"/>
-        <w:rPr>
-          <w:rFonts w:hint="default"/>
-          <w:lang w:val="uk-UA" w:eastAsia="ru-RU"/>
-        </w:rPr>
-      </w:pPr>
-      <w:r>
-        <w:rPr>
-          <w:rFonts w:hint="default"/>
-          <w:lang w:val="uk-UA" w:eastAsia="ru-RU"/>
-        </w:rPr>
-        <w:t>Основне навантаження виконується у сервісах (services). Усі SQL-запити, складні математичні обчислення, формування статистики, обробка прогнозів, кешування результатів та інтеграція з MapBox API винесені саме сюди. Завдяки цьому контролери залишаються «чистими», а логіка добре структурованою. Сервіс StructureStatsService прораховує місячну, квартальну та річну статистику; ForecastService реалізує методи прогнозування; ForecastCacheService зберігає і повертає кешовані результати; SyncService відповідає за взаємодію з OpenBudget API.</w:t>
+        <w:rPr>
+          <w:rFonts w:hint="default"/>
+          <w:lang w:val="uk-UA" w:eastAsia="ru-RU"/>
+        </w:rPr>
+      </w:pPr>
+      <w:r>
+        <w:rPr>
+          <w:rFonts w:hint="default"/>
+          <w:lang w:val="uk-UA" w:eastAsia="ru-RU"/>
+        </w:rPr>
+        <w:t>Основне навантаження виконується у сервісах (services). Усі SQL-запити, складні математичні обчислення, формування статистики, обробка прогнозів, кешування результатів та інтеграція з MapBox API винесені саме сюди. Завдяки цьому контролери залишаються «чистими», а логіка добре структурованою. Сервіс StructureStatsService прораховує місячну, квартальну та річну статистику; ForecastService реалізує методи прогнозування; ForecastCacheService зберігає і повертає кешовані результати; SyncService відповідає за взаємодію з OpenBudget API. AuthService керує генерацією та валідацією JWT токенів, управлінням сесіями користувачів; UserService забезпечує роботу з обліковими записами користувачів, включаючи хешування паролів та валідацію; ReportsService відповідає за генерацію PDF звітів з використанням PDFKit, формування графіків та таблиць; S3Service забезпечує інтеграцію з AWS S3 для зберігання та завантаження PDF файлів; AdminService містить логіку адміністративного управління користувачами та даними системи; BudgetService, CommunityService та RegionService працюють з відповідними типами даних у базі.</w:t>
       </w:r>
     </w:p>
     <w:p>
@@ -33756,7 +33857,7 @@
           <w:rFonts w:hint="default"/>
           <w:lang w:val="uk-UA" w:eastAsia="ru-RU"/>
         </w:rPr>
-        <w:t>Допоміжні функції винесені в директорію scripts. Тут розміщено інструменти для імпорту довідників, обробки помилкових синхронізацій, отримання геолокації з MapBox API, синхронізації даних по роках та масового завантаження структур бюджетів. Ці скрипти виконуються вручну або можуть бути інтегровані в cron-завдання.</w:t>
+        <w:t>Middleware (middleware) містить проміжне програмне забезпечення для обробки запитів. Модуль auth.middleware.js реалізує три основні middleware-функції: authenticate для обов'язкової перевірки JWT токену та ідентифікації користувача, optionalAuthenticate для опціональної автентифікації, яка дозволяє деяким ендпоінтам працювати як з авторизованими, так і з неавторизованими користувачами, та authorize для перевірки прав доступу на основі ролі користувача, що забезпечує контроль доступу до адміністративних функцій.</w:t>
       </w:r>
     </w:p>
     <w:p>
@@ -33774,7 +33875,94 @@
           <w:rFonts w:hint="default"/>
           <w:lang w:val="uk-UA" w:eastAsia="ru-RU"/>
         </w:rPr>
-        <w:t>Деталізація та призначення ключових модулів та файлів серверної частини відображена в Таблиці 8.2.</w:t>
+        <w:t>Модуль підключення до бази даних (db.js) ініціалізує пул з'єднань з PostgreSQL за допомогою бібліотеки pg, налаштовує параметри підключення на основі змінних середовища та експортує пул для використання в сервісах. Це забезпечує ефективне управління з'єднаннями з базою даних та дозволяє обробляти одночасно кілька запитів.</w:t>
+      </w:r>
+    </w:p>
+    <w:p>
+      <w:pPr>
+        <w:bidi w:val="0"/>
+        <w:spacing w:after="0"/>
+        <w:ind w:firstLineChars="0"/>
+        <w:rPr>
+          <w:rFonts w:hint="default"/>
+          <w:lang w:val="uk-UA" w:eastAsia="ru-RU"/>
+        </w:rPr>
+      </w:pPr>
+      <w:r>
+        <w:rPr>
+          <w:rFonts w:hint="default"/>
+          <w:lang w:val="uk-UA" w:eastAsia="ru-RU"/>
+        </w:rPr>
+        <w:t>Головний файл сервера (index.js) ініціалізує Express додаток, налаштовує middleware для обробки JSON, CORS та підключає всі маршрути API. Він також містить ендпоінт health check для моніторингу стану сервера та запускає HTTP сервер на вказаному порту.</w:t>
+      </w:r>
+    </w:p>
+    <w:p>
+      <w:pPr>
+        <w:bidi w:val="0"/>
+        <w:spacing w:after="0"/>
+        <w:ind w:firstLineChars="0"/>
+        <w:rPr>
+          <w:rFonts w:hint="default"/>
+          <w:lang w:val="uk-UA" w:eastAsia="ru-RU"/>
+        </w:rPr>
+      </w:pPr>
+      <w:r>
+        <w:rPr>
+          <w:rFonts w:hint="default"/>
+          <w:lang w:val="uk-UA" w:eastAsia="ru-RU"/>
+        </w:rPr>
+        <w:t>Директорія sql містить SQL скрипти для міграцій та оновлення структури бази даних. Ці скрипти використовуються для додавання нових таблиць, колонок або зміни існуючих структур даних без необхідності ручного виконання SQL команд.</w:t>
+      </w:r>
+    </w:p>
+    <w:p>
+      <w:pPr>
+        <w:bidi w:val="0"/>
+        <w:spacing w:after="0"/>
+        <w:ind w:firstLineChars="0"/>
+        <w:rPr>
+          <w:rFonts w:hint="default"/>
+          <w:lang w:val="uk-UA" w:eastAsia="ru-RU"/>
+        </w:rPr>
+      </w:pPr>
+      <w:r>
+        <w:rPr>
+          <w:rFonts w:hint="default"/>
+          <w:lang w:val="uk-UA" w:eastAsia="ru-RU"/>
+        </w:rPr>
+        <w:t>Директорія sync містить модулі синхронізації даних з зовнішніми джерелами. Основний модуль syncOpenBudget.cjs реалізує ETL процес для завантаження даних з OpenBudget API, включаючи трансформацію даних та їх збереження в локальну базу даних.</w:t>
+      </w:r>
+    </w:p>
+    <w:p>
+      <w:pPr>
+        <w:bidi w:val="0"/>
+        <w:spacing w:after="0"/>
+        <w:ind w:firstLineChars="0"/>
+        <w:rPr>
+          <w:rFonts w:hint="default"/>
+          <w:lang w:val="uk-UA" w:eastAsia="ru-RU"/>
+        </w:rPr>
+      </w:pPr>
+      <w:r>
+        <w:rPr>
+          <w:rFonts w:hint="default"/>
+          <w:lang w:val="uk-UA" w:eastAsia="ru-RU"/>
+        </w:rPr>
+        <w:t>Допоміжні функції винесені в директорію scripts. Тут розміщено інструменти для імпорту довідників, обробки помилкових синхронізацій, отримання геолокації з MapBox API, синхронізації даних по роках та масового завантаження структур бюджетів. Ці скрипти виконуються вручну або можуть бути інтегровані в cron-завдання.Деталізація та призначення ключових модулів та файлів серверної частини відображена в Таблиці 8.2.</w:t>
+      </w:r>
+    </w:p>
+    <w:p>
+      <w:pPr>
+        <w:rPr>
+          <w:rFonts w:hint="default"/>
+          <w:lang w:val="uk-UA" w:eastAsia="ru-RU"/>
+        </w:rPr>
+      </w:pPr>
+      <w:r>
+        <w:rPr>
+          <w:rFonts w:hint="default"/>
+          <w:lang w:val="uk-UA" w:eastAsia="ru-RU"/>
+        </w:rPr>
+        <w:br w:type="page"/>
       </w:r>
     </w:p>
     <w:p>
@@ -34604,6 +34792,202 @@
           </w:p>
         </w:tc>
       </w:tr>
+      <w:tr>
+        <w:tblPrEx>
+          <w:tblBorders>
+            <w:top w:val="single" w:color="auto" w:sz="4" w:space="0"/>
+            <w:left w:val="single" w:color="auto" w:sz="4" w:space="0"/>
+            <w:bottom w:val="single" w:color="auto" w:sz="4" w:space="0"/>
+            <w:right w:val="single" w:color="auto" w:sz="4" w:space="0"/>
+            <w:insideH w:val="single" w:color="auto" w:sz="4" w:space="0"/>
+            <w:insideV w:val="single" w:color="auto" w:sz="4" w:space="0"/>
+          </w:tblBorders>
+          <w:tblCellMar>
+            <w:top w:w="0" w:type="dxa"/>
+            <w:left w:w="108" w:type="dxa"/>
+            <w:bottom w:w="0" w:type="dxa"/>
+            <w:right w:w="108" w:type="dxa"/>
+          </w:tblCellMar>
+        </w:tblPrEx>
+        <w:tc>
+          <w:tcPr>
+            <w:tcW w:w="3926" w:type="dxa"/>
+            <w:vAlign w:val="center"/>
+          </w:tcPr>
+          <w:p>
+            <w:pPr>
+              <w:keepNext w:val="0"/>
+              <w:keepLines w:val="0"/>
+              <w:pageBreakBefore w:val="0"/>
+              <w:widowControl/>
+              <w:kinsoku/>
+              <w:wordWrap/>
+              <w:overflowPunct/>
+              <w:topLinePunct w:val="0"/>
+              <w:autoSpaceDE/>
+              <w:autoSpaceDN/>
+              <w:bidi w:val="0"/>
+              <w:adjustRightInd/>
+              <w:snapToGrid/>
+              <w:spacing w:after="0"/>
+              <w:ind w:firstLine="0" w:firstLineChars="0"/>
+              <w:jc w:val="both"/>
+              <w:textAlignment w:val="auto"/>
+              <w:rPr>
+                <w:rFonts w:hint="default"/>
+                <w:vertAlign w:val="baseline"/>
+                <w:lang w:val="uk-UA" w:eastAsia="ru-RU"/>
+              </w:rPr>
+            </w:pPr>
+            <w:r>
+              <w:rPr>
+                <w:rFonts w:hint="default"/>
+                <w:vertAlign w:val="baseline"/>
+                <w:lang w:val="uk-UA" w:eastAsia="ru-RU"/>
+              </w:rPr>
+              <w:t>services/StructureStatsService.js</w:t>
+            </w:r>
+          </w:p>
+        </w:tc>
+        <w:tc>
+          <w:tcPr>
+            <w:tcW w:w="6211" w:type="dxa"/>
+            <w:vAlign w:val="center"/>
+          </w:tcPr>
+          <w:p>
+            <w:pPr>
+              <w:keepNext w:val="0"/>
+              <w:keepLines w:val="0"/>
+              <w:pageBreakBefore w:val="0"/>
+              <w:widowControl/>
+              <w:kinsoku/>
+              <w:wordWrap/>
+              <w:overflowPunct/>
+              <w:topLinePunct w:val="0"/>
+              <w:autoSpaceDE/>
+              <w:autoSpaceDN/>
+              <w:bidi w:val="0"/>
+              <w:adjustRightInd/>
+              <w:snapToGrid/>
+              <w:spacing w:after="0"/>
+              <w:ind w:firstLine="0" w:firstLineChars="0"/>
+              <w:jc w:val="both"/>
+              <w:textAlignment w:val="auto"/>
+              <w:rPr>
+                <w:rFonts w:hint="default"/>
+                <w:vertAlign w:val="baseline"/>
+                <w:lang w:val="uk-UA" w:eastAsia="ru-RU"/>
+              </w:rPr>
+            </w:pPr>
+            <w:r>
+              <w:rPr>
+                <w:rFonts w:hint="default"/>
+                <w:vertAlign w:val="baseline"/>
+                <w:lang w:val="uk-UA" w:eastAsia="ru-RU"/>
+              </w:rPr>
+              <w:t>виконує складні SQL-агрегації для статистики: помісячні, поквартальні, річні показники, топ-10, структура видатків, динаміка</w:t>
+            </w:r>
+          </w:p>
+        </w:tc>
+      </w:tr>
+      <w:tr>
+        <w:tblPrEx>
+          <w:tblBorders>
+            <w:top w:val="single" w:color="auto" w:sz="4" w:space="0"/>
+            <w:left w:val="single" w:color="auto" w:sz="4" w:space="0"/>
+            <w:bottom w:val="single" w:color="auto" w:sz="4" w:space="0"/>
+            <w:right w:val="single" w:color="auto" w:sz="4" w:space="0"/>
+            <w:insideH w:val="single" w:color="auto" w:sz="4" w:space="0"/>
+            <w:insideV w:val="single" w:color="auto" w:sz="4" w:space="0"/>
+          </w:tblBorders>
+          <w:tblCellMar>
+            <w:top w:w="0" w:type="dxa"/>
+            <w:left w:w="108" w:type="dxa"/>
+            <w:bottom w:w="0" w:type="dxa"/>
+            <w:right w:w="108" w:type="dxa"/>
+          </w:tblCellMar>
+        </w:tblPrEx>
+        <w:tc>
+          <w:tcPr>
+            <w:tcW w:w="3926" w:type="dxa"/>
+            <w:vAlign w:val="center"/>
+          </w:tcPr>
+          <w:p>
+            <w:pPr>
+              <w:keepNext w:val="0"/>
+              <w:keepLines w:val="0"/>
+              <w:pageBreakBefore w:val="0"/>
+              <w:widowControl/>
+              <w:kinsoku/>
+              <w:wordWrap/>
+              <w:overflowPunct/>
+              <w:topLinePunct w:val="0"/>
+              <w:autoSpaceDE/>
+              <w:autoSpaceDN/>
+              <w:bidi w:val="0"/>
+              <w:adjustRightInd/>
+              <w:snapToGrid/>
+              <w:spacing w:after="0"/>
+              <w:ind w:firstLine="0" w:firstLineChars="0"/>
+              <w:jc w:val="both"/>
+              <w:textAlignment w:val="auto"/>
+              <w:rPr>
+                <w:rFonts w:hint="default"/>
+                <w:vertAlign w:val="baseline"/>
+                <w:lang w:val="uk-UA" w:eastAsia="ru-RU"/>
+              </w:rPr>
+            </w:pPr>
+            <w:r>
+              <w:rPr>
+                <w:rFonts w:hint="default"/>
+                <w:vertAlign w:val="baseline"/>
+                <w:lang w:val="uk-UA" w:eastAsia="ru-RU"/>
+              </w:rPr>
+              <w:t>services/ForecastService.js</w:t>
+            </w:r>
+          </w:p>
+        </w:tc>
+        <w:tc>
+          <w:tcPr>
+            <w:tcW w:w="6211" w:type="dxa"/>
+            <w:vAlign w:val="center"/>
+          </w:tcPr>
+          <w:p>
+            <w:pPr>
+              <w:keepNext w:val="0"/>
+              <w:keepLines w:val="0"/>
+              <w:pageBreakBefore w:val="0"/>
+              <w:widowControl/>
+              <w:kinsoku/>
+              <w:wordWrap/>
+              <w:overflowPunct/>
+              <w:topLinePunct w:val="0"/>
+              <w:autoSpaceDE/>
+              <w:autoSpaceDN/>
+              <w:bidi w:val="0"/>
+              <w:adjustRightInd/>
+              <w:snapToGrid/>
+              <w:spacing w:after="0"/>
+              <w:ind w:firstLine="0" w:firstLineChars="0"/>
+              <w:jc w:val="both"/>
+              <w:textAlignment w:val="auto"/>
+              <w:rPr>
+                <w:rFonts w:hint="default"/>
+                <w:vertAlign w:val="baseline"/>
+                <w:lang w:val="uk-UA" w:eastAsia="ru-RU"/>
+              </w:rPr>
+            </w:pPr>
+            <w:r>
+              <w:rPr>
+                <w:rFonts w:hint="default"/>
+                <w:vertAlign w:val="baseline"/>
+                <w:lang w:val="uk-UA" w:eastAsia="ru-RU"/>
+              </w:rPr>
+              <w:t>реалізація математичних методів прогнозування (арифметичний приріст, ковзне середнє, експоненційне згладжування, лінійна регресія)</w:t>
+            </w:r>
+          </w:p>
+        </w:tc>
+      </w:tr>
     </w:tbl>
     <w:p>
       <w:pPr>
@@ -34615,6 +34999,35 @@
           <w:lang w:val="uk-UA" w:eastAsia="ru-RU"/>
         </w:rPr>
       </w:pPr>
+    </w:p>
+    <w:p>
+      <w:pPr>
+        <w:bidi w:val="0"/>
+        <w:spacing w:after="0"/>
+        <w:ind w:firstLineChars="0"/>
+        <w:rPr>
+          <w:rFonts w:hint="default"/>
+          <w:lang w:val="uk-UA" w:eastAsia="ru-RU"/>
+        </w:rPr>
+      </w:pPr>
+    </w:p>
+    <w:p>
+      <w:pPr>
+        <w:bidi w:val="0"/>
+        <w:spacing w:after="0"/>
+        <w:ind w:firstLineChars="0"/>
+        <w:rPr>
+          <w:rFonts w:hint="default"/>
+          <w:lang w:val="uk-UA" w:eastAsia="ru-RU"/>
+        </w:rPr>
+      </w:pPr>
+      <w:r>
+        <w:rPr>
+          <w:rFonts w:hint="default"/>
+          <w:lang w:val="uk-UA" w:eastAsia="ru-RU"/>
+        </w:rPr>
+        <w:t>Продовження таблиці 8.2</w:t>
+      </w:r>
     </w:p>
     <w:tbl>
       <w:tblPr>
@@ -34660,7 +35073,7 @@
         </w:tblPrEx>
         <w:tc>
           <w:tcPr>
-            <w:tcW w:w="3149" w:type="dxa"/>
+            <w:tcW w:w="4252" w:type="dxa"/>
             <w:vAlign w:val="center"/>
           </w:tcPr>
           <w:p>
@@ -34698,7 +35111,7 @@
         </w:tc>
         <w:tc>
           <w:tcPr>
-            <w:tcW w:w="6988" w:type="dxa"/>
+            <w:tcW w:w="5885" w:type="dxa"/>
             <w:vAlign w:val="center"/>
           </w:tcPr>
           <w:p>
@@ -34754,7 +35167,7 @@
         </w:tblPrEx>
         <w:tc>
           <w:tcPr>
-            <w:tcW w:w="3149" w:type="dxa"/>
+            <w:tcW w:w="4252" w:type="dxa"/>
             <w:vAlign w:val="center"/>
           </w:tcPr>
           <w:p>
@@ -34788,209 +35201,13 @@
                 <w:vertAlign w:val="baseline"/>
                 <w:lang w:val="uk-UA" w:eastAsia="ru-RU"/>
               </w:rPr>
-              <w:t>services/StructureStatsService.js</w:t>
-            </w:r>
-          </w:p>
-        </w:tc>
-        <w:tc>
-          <w:tcPr>
-            <w:tcW w:w="6988" w:type="dxa"/>
-            <w:vAlign w:val="center"/>
-          </w:tcPr>
-          <w:p>
-            <w:pPr>
-              <w:keepNext w:val="0"/>
-              <w:keepLines w:val="0"/>
-              <w:pageBreakBefore w:val="0"/>
-              <w:widowControl/>
-              <w:kinsoku/>
-              <w:wordWrap/>
-              <w:overflowPunct/>
-              <w:topLinePunct w:val="0"/>
-              <w:autoSpaceDE/>
-              <w:autoSpaceDN/>
-              <w:bidi w:val="0"/>
-              <w:adjustRightInd/>
-              <w:snapToGrid/>
-              <w:spacing w:after="0"/>
-              <w:ind w:firstLine="0" w:firstLineChars="0"/>
-              <w:jc w:val="both"/>
-              <w:textAlignment w:val="auto"/>
-              <w:rPr>
-                <w:rFonts w:hint="default"/>
-                <w:vertAlign w:val="baseline"/>
-                <w:lang w:val="uk-UA" w:eastAsia="ru-RU"/>
-              </w:rPr>
-            </w:pPr>
-            <w:r>
-              <w:rPr>
-                <w:rFonts w:hint="default"/>
-                <w:vertAlign w:val="baseline"/>
-                <w:lang w:val="uk-UA" w:eastAsia="ru-RU"/>
-              </w:rPr>
-              <w:t>виконує складні SQL-агрегації для статистики: помісячні, поквартальні, річні показники, топ-10, структура видатків, динаміка</w:t>
-            </w:r>
-          </w:p>
-        </w:tc>
-      </w:tr>
-      <w:tr>
-        <w:tblPrEx>
-          <w:tblBorders>
-            <w:top w:val="single" w:color="auto" w:sz="4" w:space="0"/>
-            <w:left w:val="single" w:color="auto" w:sz="4" w:space="0"/>
-            <w:bottom w:val="single" w:color="auto" w:sz="4" w:space="0"/>
-            <w:right w:val="single" w:color="auto" w:sz="4" w:space="0"/>
-            <w:insideH w:val="single" w:color="auto" w:sz="4" w:space="0"/>
-            <w:insideV w:val="single" w:color="auto" w:sz="4" w:space="0"/>
-          </w:tblBorders>
-          <w:tblCellMar>
-            <w:top w:w="0" w:type="dxa"/>
-            <w:left w:w="108" w:type="dxa"/>
-            <w:bottom w:w="0" w:type="dxa"/>
-            <w:right w:w="108" w:type="dxa"/>
-          </w:tblCellMar>
-        </w:tblPrEx>
-        <w:tc>
-          <w:tcPr>
-            <w:tcW w:w="3149" w:type="dxa"/>
-            <w:vAlign w:val="center"/>
-          </w:tcPr>
-          <w:p>
-            <w:pPr>
-              <w:keepNext w:val="0"/>
-              <w:keepLines w:val="0"/>
-              <w:pageBreakBefore w:val="0"/>
-              <w:widowControl/>
-              <w:kinsoku/>
-              <w:wordWrap/>
-              <w:overflowPunct/>
-              <w:topLinePunct w:val="0"/>
-              <w:autoSpaceDE/>
-              <w:autoSpaceDN/>
-              <w:bidi w:val="0"/>
-              <w:adjustRightInd/>
-              <w:snapToGrid/>
-              <w:spacing w:after="0"/>
-              <w:ind w:firstLine="0" w:firstLineChars="0"/>
-              <w:jc w:val="both"/>
-              <w:textAlignment w:val="auto"/>
-              <w:rPr>
-                <w:rFonts w:hint="default"/>
-                <w:vertAlign w:val="baseline"/>
-                <w:lang w:val="uk-UA" w:eastAsia="ru-RU"/>
-              </w:rPr>
-            </w:pPr>
-            <w:r>
-              <w:rPr>
-                <w:rFonts w:hint="default"/>
-                <w:vertAlign w:val="baseline"/>
-                <w:lang w:val="uk-UA" w:eastAsia="ru-RU"/>
-              </w:rPr>
-              <w:t>services/ForecastService.js</w:t>
-            </w:r>
-          </w:p>
-        </w:tc>
-        <w:tc>
-          <w:tcPr>
-            <w:tcW w:w="6988" w:type="dxa"/>
-            <w:vAlign w:val="center"/>
-          </w:tcPr>
-          <w:p>
-            <w:pPr>
-              <w:keepNext w:val="0"/>
-              <w:keepLines w:val="0"/>
-              <w:pageBreakBefore w:val="0"/>
-              <w:widowControl/>
-              <w:kinsoku/>
-              <w:wordWrap/>
-              <w:overflowPunct/>
-              <w:topLinePunct w:val="0"/>
-              <w:autoSpaceDE/>
-              <w:autoSpaceDN/>
-              <w:bidi w:val="0"/>
-              <w:adjustRightInd/>
-              <w:snapToGrid/>
-              <w:spacing w:after="0"/>
-              <w:ind w:firstLine="0" w:firstLineChars="0"/>
-              <w:jc w:val="both"/>
-              <w:textAlignment w:val="auto"/>
-              <w:rPr>
-                <w:rFonts w:hint="default"/>
-                <w:vertAlign w:val="baseline"/>
-                <w:lang w:val="uk-UA" w:eastAsia="ru-RU"/>
-              </w:rPr>
-            </w:pPr>
-            <w:r>
-              <w:rPr>
-                <w:rFonts w:hint="default"/>
-                <w:vertAlign w:val="baseline"/>
-                <w:lang w:val="uk-UA" w:eastAsia="ru-RU"/>
-              </w:rPr>
-              <w:t>реалізація математичних методів прогнозування (арифметичний приріст, ковзне середнє, експоненційне згладжування, лінійна регресія)</w:t>
-            </w:r>
-          </w:p>
-        </w:tc>
-      </w:tr>
-      <w:tr>
-        <w:tblPrEx>
-          <w:tblBorders>
-            <w:top w:val="single" w:color="auto" w:sz="4" w:space="0"/>
-            <w:left w:val="single" w:color="auto" w:sz="4" w:space="0"/>
-            <w:bottom w:val="single" w:color="auto" w:sz="4" w:space="0"/>
-            <w:right w:val="single" w:color="auto" w:sz="4" w:space="0"/>
-            <w:insideH w:val="single" w:color="auto" w:sz="4" w:space="0"/>
-            <w:insideV w:val="single" w:color="auto" w:sz="4" w:space="0"/>
-          </w:tblBorders>
-          <w:tblCellMar>
-            <w:top w:w="0" w:type="dxa"/>
-            <w:left w:w="108" w:type="dxa"/>
-            <w:bottom w:w="0" w:type="dxa"/>
-            <w:right w:w="108" w:type="dxa"/>
-          </w:tblCellMar>
-        </w:tblPrEx>
-        <w:tc>
-          <w:tcPr>
-            <w:tcW w:w="3149" w:type="dxa"/>
-            <w:vAlign w:val="center"/>
-          </w:tcPr>
-          <w:p>
-            <w:pPr>
-              <w:keepNext w:val="0"/>
-              <w:keepLines w:val="0"/>
-              <w:pageBreakBefore w:val="0"/>
-              <w:widowControl/>
-              <w:kinsoku/>
-              <w:wordWrap/>
-              <w:overflowPunct/>
-              <w:topLinePunct w:val="0"/>
-              <w:autoSpaceDE/>
-              <w:autoSpaceDN/>
-              <w:bidi w:val="0"/>
-              <w:adjustRightInd/>
-              <w:snapToGrid/>
-              <w:spacing w:after="0"/>
-              <w:ind w:firstLine="0" w:firstLineChars="0"/>
-              <w:jc w:val="both"/>
-              <w:textAlignment w:val="auto"/>
-              <w:rPr>
-                <w:rFonts w:hint="default"/>
-                <w:vertAlign w:val="baseline"/>
-                <w:lang w:val="uk-UA" w:eastAsia="ru-RU"/>
-              </w:rPr>
-            </w:pPr>
-            <w:r>
-              <w:rPr>
-                <w:rFonts w:hint="default"/>
-                <w:vertAlign w:val="baseline"/>
-                <w:lang w:val="uk-UA" w:eastAsia="ru-RU"/>
-              </w:rPr>
               <w:t>services/ForecastCacheService.js</w:t>
             </w:r>
           </w:p>
         </w:tc>
         <w:tc>
           <w:tcPr>
-            <w:tcW w:w="6988" w:type="dxa"/>
+            <w:tcW w:w="5885" w:type="dxa"/>
             <w:vAlign w:val="center"/>
           </w:tcPr>
           <w:p>
@@ -35048,7 +35265,7 @@
         </w:tblPrEx>
         <w:tc>
           <w:tcPr>
-            <w:tcW w:w="3149" w:type="dxa"/>
+            <w:tcW w:w="4252" w:type="dxa"/>
             <w:vAlign w:val="center"/>
           </w:tcPr>
           <w:p>
@@ -35088,7 +35305,7 @@
         </w:tc>
         <w:tc>
           <w:tcPr>
-            <w:tcW w:w="6988" w:type="dxa"/>
+            <w:tcW w:w="5885" w:type="dxa"/>
             <w:vAlign w:val="center"/>
           </w:tcPr>
           <w:p>
@@ -35146,7 +35363,7 @@
         </w:tblPrEx>
         <w:tc>
           <w:tcPr>
-            <w:tcW w:w="3149" w:type="dxa"/>
+            <w:tcW w:w="4252" w:type="dxa"/>
             <w:vAlign w:val="center"/>
           </w:tcPr>
           <w:p>
@@ -35186,7 +35403,7 @@
         </w:tc>
         <w:tc>
           <w:tcPr>
-            <w:tcW w:w="6988" w:type="dxa"/>
+            <w:tcW w:w="5885" w:type="dxa"/>
             <w:vAlign w:val="center"/>
           </w:tcPr>
           <w:p>
@@ -35244,7 +35461,7 @@
         </w:tblPrEx>
         <w:tc>
           <w:tcPr>
-            <w:tcW w:w="3149" w:type="dxa"/>
+            <w:tcW w:w="4252" w:type="dxa"/>
             <w:vAlign w:val="center"/>
           </w:tcPr>
           <w:p>
@@ -35284,7 +35501,7 @@
         </w:tc>
         <w:tc>
           <w:tcPr>
-            <w:tcW w:w="6988" w:type="dxa"/>
+            <w:tcW w:w="5885" w:type="dxa"/>
             <w:vAlign w:val="center"/>
           </w:tcPr>
           <w:p>
@@ -35342,7 +35559,7 @@
         </w:tblPrEx>
         <w:tc>
           <w:tcPr>
-            <w:tcW w:w="3149" w:type="dxa"/>
+            <w:tcW w:w="4252" w:type="dxa"/>
             <w:vAlign w:val="center"/>
           </w:tcPr>
           <w:p>
@@ -35390,7 +35607,7 @@
         </w:tc>
         <w:tc>
           <w:tcPr>
-            <w:tcW w:w="6988" w:type="dxa"/>
+            <w:tcW w:w="5885" w:type="dxa"/>
             <w:vAlign w:val="center"/>
           </w:tcPr>
           <w:p>
@@ -36136,26 +36353,6 @@
         </w:rPr>
         <w:t>Головною перевагою інтеграції є актуальність і достовірність інформації. Оскільки OpenBudget є офіційним державним ресурсом, усі дані, що використовує система, відповідають фактичним показникам виконання бюджетів.</w:t>
       </w:r>
-    </w:p>
-    <w:p>
-      <w:pPr>
-        <w:spacing w:after="0"/>
-        <w:ind w:firstLineChars="0"/>
-        <w:rPr>
-          <w:rFonts w:hint="default"/>
-          <w:lang w:val="uk-UA" w:eastAsia="ru-RU"/>
-        </w:rPr>
-      </w:pPr>
-    </w:p>
-    <w:p>
-      <w:pPr>
-        <w:spacing w:after="0"/>
-        <w:ind w:firstLineChars="0"/>
-        <w:rPr>
-          <w:rFonts w:hint="default"/>
-          <w:lang w:val="uk-UA" w:eastAsia="ru-RU"/>
-        </w:rPr>
-      </w:pPr>
     </w:p>
     <w:p>
       <w:pPr>
@@ -38183,15 +38380,6 @@
     </w:p>
     <w:p>
       <w:pPr>
-        <w:bidi w:val="0"/>
-        <w:rPr>
-          <w:rFonts w:hint="default"/>
-          <w:lang w:val="uk-UA"/>
-        </w:rPr>
-      </w:pPr>
-    </w:p>
-    <w:p>
-      <w:pPr>
         <w:pStyle w:val="37"/>
         <w:bidi w:val="0"/>
       </w:pPr>
@@ -38523,6 +38711,8 @@
         <w:pStyle w:val="37"/>
         <w:bidi w:val="0"/>
       </w:pPr>
+      <w:bookmarkStart w:id="136" w:name="_GoBack"/>
+      <w:bookmarkEnd w:id="136"/>
       <w:r>
         <w:drawing>
           <wp:inline distT="0" distB="0" distL="114300" distR="114300">

</xml_diff>